<commit_message>
Added one bug to HW10
</commit_message>
<xml_diff>
--- a/HW10/Соколовский_Вацлав_БПИ191_ДЗ10.docx
+++ b/HW10/Соколовский_Вацлав_БПИ191_ДЗ10.docx
@@ -1698,6 +1698,450 @@
         </w:drawing>
       </w:r>
     </w:p>
+    <w:p>
+      <w:pPr>
+        <w:pStyle w:val="a3"/>
+        <w:rPr>
+          <w:b/>
+          <w:bCs/>
+        </w:rPr>
+      </w:pPr>
+      <w:r>
+        <w:rPr>
+          <w:rFonts w:ascii="TimesNewRomanPSMT" w:hAnsi="TimesNewRomanPSMT"/>
+          <w:b/>
+          <w:bCs/>
+        </w:rPr>
+        <w:t xml:space="preserve">Ошибка </w:t>
+      </w:r>
+      <w:r>
+        <w:rPr>
+          <w:rFonts w:ascii="TimesNewRomanPSMT" w:hAnsi="TimesNewRomanPSMT"/>
+          <w:b/>
+          <w:bCs/>
+        </w:rPr>
+        <w:t>№</w:t>
+      </w:r>
+      <w:r>
+        <w:rPr>
+          <w:rFonts w:ascii="TimesNewRomanPSMT" w:hAnsi="TimesNewRomanPSMT"/>
+          <w:b/>
+          <w:bCs/>
+        </w:rPr>
+        <w:t>4</w:t>
+      </w:r>
+      <w:r>
+        <w:rPr>
+          <w:rFonts w:ascii="TimesNewRomanPSMT" w:hAnsi="TimesNewRomanPSMT"/>
+          <w:b/>
+          <w:bCs/>
+        </w:rPr>
+        <w:t xml:space="preserve">. </w:t>
+      </w:r>
+    </w:p>
+    <w:p>
+      <w:pPr>
+        <w:pStyle w:val="a3"/>
+        <w:numPr>
+          <w:ilvl w:val="0"/>
+          <w:numId w:val="6"/>
+        </w:numPr>
+        <w:rPr>
+          <w:rFonts w:ascii="TimesNewRomanPSMT" w:hAnsi="TimesNewRomanPSMT"/>
+        </w:rPr>
+      </w:pPr>
+      <w:r>
+        <w:rPr>
+          <w:rFonts w:ascii="TimesNewRomanPSMT" w:hAnsi="TimesNewRomanPSMT"/>
+        </w:rPr>
+        <w:t>Обнаружил ошибку: Соколовский Вацлав Антонович</w:t>
+      </w:r>
+      <w:r>
+        <w:rPr>
+          <w:rFonts w:ascii="TimesNewRomanPSMT" w:hAnsi="TimesNewRomanPSMT"/>
+        </w:rPr>
+        <w:t>;</w:t>
+      </w:r>
+    </w:p>
+    <w:p>
+      <w:pPr>
+        <w:pStyle w:val="a3"/>
+        <w:numPr>
+          <w:ilvl w:val="0"/>
+          <w:numId w:val="6"/>
+        </w:numPr>
+        <w:rPr>
+          <w:rFonts w:ascii="TimesNewRomanPSMT" w:hAnsi="TimesNewRomanPSMT"/>
+        </w:rPr>
+      </w:pPr>
+      <w:r>
+        <w:rPr>
+          <w:rFonts w:ascii="TimesNewRomanPSMT" w:hAnsi="TimesNewRomanPSMT"/>
+        </w:rPr>
+        <w:t xml:space="preserve">Дата. </w:t>
+      </w:r>
+      <w:r>
+        <w:rPr>
+          <w:rFonts w:ascii="TimesNewRomanPSMT" w:hAnsi="TimesNewRomanPSMT"/>
+          <w:lang w:val="en-US"/>
+        </w:rPr>
+        <w:t>13</w:t>
+      </w:r>
+      <w:r>
+        <w:rPr>
+          <w:rFonts w:ascii="TimesNewRomanPSMT" w:hAnsi="TimesNewRomanPSMT"/>
+        </w:rPr>
+        <w:t>.</w:t>
+      </w:r>
+      <w:r>
+        <w:rPr>
+          <w:rFonts w:ascii="TimesNewRomanPSMT" w:hAnsi="TimesNewRomanPSMT"/>
+          <w:lang w:val="en-US"/>
+        </w:rPr>
+        <w:t>12</w:t>
+      </w:r>
+      <w:r>
+        <w:rPr>
+          <w:rFonts w:ascii="TimesNewRomanPSMT" w:hAnsi="TimesNewRomanPSMT"/>
+        </w:rPr>
+        <w:t>.2021</w:t>
+      </w:r>
+      <w:r>
+        <w:rPr>
+          <w:rFonts w:ascii="TimesNewRomanPSMT" w:hAnsi="TimesNewRomanPSMT"/>
+        </w:rPr>
+        <w:t xml:space="preserve"> </w:t>
+      </w:r>
+      <w:proofErr w:type="gramStart"/>
+      <w:r>
+        <w:rPr>
+          <w:rFonts w:ascii="TimesNewRomanPSMT" w:hAnsi="TimesNewRomanPSMT"/>
+        </w:rPr>
+        <w:t>11</w:t>
+      </w:r>
+      <w:r>
+        <w:rPr>
+          <w:rFonts w:ascii="TimesNewRomanPSMT" w:hAnsi="TimesNewRomanPSMT"/>
+          <w:lang w:val="en-US"/>
+        </w:rPr>
+        <w:t>:08</w:t>
+      </w:r>
+      <w:r>
+        <w:rPr>
+          <w:rFonts w:ascii="TimesNewRomanPSMT" w:hAnsi="TimesNewRomanPSMT"/>
+          <w:lang w:val="en-US"/>
+        </w:rPr>
+        <w:t>;</w:t>
+      </w:r>
+      <w:proofErr w:type="gramEnd"/>
+    </w:p>
+    <w:p>
+      <w:pPr>
+        <w:pStyle w:val="a3"/>
+        <w:numPr>
+          <w:ilvl w:val="0"/>
+          <w:numId w:val="6"/>
+        </w:numPr>
+        <w:rPr>
+          <w:rFonts w:ascii="TimesNewRomanPSMT" w:hAnsi="TimesNewRomanPSMT"/>
+        </w:rPr>
+      </w:pPr>
+      <w:r>
+        <w:rPr>
+          <w:rFonts w:ascii="TimesNewRomanPSMT" w:hAnsi="TimesNewRomanPSMT"/>
+        </w:rPr>
+        <w:t>Метод</w:t>
+      </w:r>
+      <w:r>
+        <w:rPr>
+          <w:rFonts w:ascii="TimesNewRomanPSMT" w:hAnsi="TimesNewRomanPSMT"/>
+        </w:rPr>
+        <w:t xml:space="preserve"> </w:t>
+      </w:r>
+      <w:r>
+        <w:rPr>
+          <w:rFonts w:ascii="TimesNewRomanPSMT" w:hAnsi="TimesNewRomanPSMT"/>
+        </w:rPr>
+        <w:t>класса</w:t>
+      </w:r>
+      <w:r>
+        <w:rPr>
+          <w:rFonts w:ascii="TimesNewRomanPSMT" w:hAnsi="TimesNewRomanPSMT"/>
+        </w:rPr>
+        <w:t xml:space="preserve"> </w:t>
+      </w:r>
+      <w:r>
+        <w:rPr>
+          <w:rFonts w:ascii="TimesNewRomanPSMT" w:hAnsi="TimesNewRomanPSMT"/>
+          <w:lang w:val="en-US"/>
+        </w:rPr>
+        <w:t>public</w:t>
+      </w:r>
+      <w:r>
+        <w:rPr>
+          <w:rFonts w:ascii="TimesNewRomanPSMT" w:hAnsi="TimesNewRomanPSMT"/>
+        </w:rPr>
+        <w:t xml:space="preserve"> </w:t>
+      </w:r>
+      <w:r>
+        <w:rPr>
+          <w:rFonts w:ascii="TimesNewRomanPSMT" w:hAnsi="TimesNewRomanPSMT"/>
+          <w:lang w:val="en-US"/>
+        </w:rPr>
+        <w:t>static</w:t>
+      </w:r>
+      <w:r>
+        <w:rPr>
+          <w:rFonts w:ascii="TimesNewRomanPSMT" w:hAnsi="TimesNewRomanPSMT"/>
+        </w:rPr>
+        <w:t xml:space="preserve"> </w:t>
+      </w:r>
+      <w:r>
+        <w:rPr>
+          <w:rFonts w:ascii="TimesNewRomanPSMT" w:hAnsi="TimesNewRomanPSMT"/>
+          <w:lang w:val="en-US"/>
+        </w:rPr>
+        <w:t>double</w:t>
+      </w:r>
+      <w:r>
+        <w:rPr>
+          <w:rFonts w:ascii="TimesNewRomanPSMT" w:hAnsi="TimesNewRomanPSMT"/>
+        </w:rPr>
+        <w:t xml:space="preserve"> </w:t>
+      </w:r>
+      <w:proofErr w:type="gramStart"/>
+      <w:r>
+        <w:rPr>
+          <w:rFonts w:ascii="TimesNewRomanPSMT" w:hAnsi="TimesNewRomanPSMT"/>
+          <w:lang w:val="en-US"/>
+        </w:rPr>
+        <w:t>calculate</w:t>
+      </w:r>
+      <w:r>
+        <w:rPr>
+          <w:rFonts w:ascii="TimesNewRomanPSMT" w:hAnsi="TimesNewRomanPSMT"/>
+        </w:rPr>
+        <w:t>(</w:t>
+      </w:r>
+      <w:proofErr w:type="gramEnd"/>
+      <w:r>
+        <w:rPr>
+          <w:rFonts w:ascii="TimesNewRomanPSMT" w:hAnsi="TimesNewRomanPSMT"/>
+          <w:lang w:val="en-US"/>
+        </w:rPr>
+        <w:t>String</w:t>
+      </w:r>
+      <w:r>
+        <w:rPr>
+          <w:rFonts w:ascii="TimesNewRomanPSMT" w:hAnsi="TimesNewRomanPSMT"/>
+        </w:rPr>
+        <w:t xml:space="preserve"> </w:t>
+      </w:r>
+      <w:proofErr w:type="spellStart"/>
+      <w:r>
+        <w:rPr>
+          <w:rFonts w:ascii="TimesNewRomanPSMT" w:hAnsi="TimesNewRomanPSMT"/>
+          <w:lang w:val="en-US"/>
+        </w:rPr>
+        <w:t>sIn</w:t>
+      </w:r>
+      <w:proofErr w:type="spellEnd"/>
+      <w:r>
+        <w:rPr>
+          <w:rFonts w:ascii="TimesNewRomanPSMT" w:hAnsi="TimesNewRomanPSMT"/>
+        </w:rPr>
+        <w:t>)</w:t>
+      </w:r>
+      <w:r>
+        <w:rPr>
+          <w:rFonts w:ascii="TimesNewRomanPSMT" w:hAnsi="TimesNewRomanPSMT"/>
+        </w:rPr>
+        <w:t xml:space="preserve"> </w:t>
+      </w:r>
+      <w:r>
+        <w:rPr>
+          <w:rFonts w:ascii="TimesNewRomanPSMT" w:hAnsi="TimesNewRomanPSMT"/>
+        </w:rPr>
+        <w:t>неверно считывает первый символ последовательности</w:t>
+      </w:r>
+      <w:r>
+        <w:rPr>
+          <w:rFonts w:ascii="TimesNewRomanPSMT" w:hAnsi="TimesNewRomanPSMT"/>
+        </w:rPr>
+        <w:t>;</w:t>
+      </w:r>
+    </w:p>
+    <w:p>
+      <w:pPr>
+        <w:pStyle w:val="a3"/>
+        <w:numPr>
+          <w:ilvl w:val="0"/>
+          <w:numId w:val="6"/>
+        </w:numPr>
+        <w:rPr>
+          <w:rFonts w:ascii="TimesNewRomanPSMT" w:hAnsi="TimesNewRomanPSMT"/>
+        </w:rPr>
+      </w:pPr>
+      <w:r>
+        <w:rPr>
+          <w:rFonts w:ascii="TimesNewRomanPSMT" w:hAnsi="TimesNewRomanPSMT"/>
+        </w:rPr>
+        <w:t>Первый символ последовательности берется по индексу 1, при этом</w:t>
+      </w:r>
+      <w:r>
+        <w:rPr>
+          <w:rFonts w:ascii="TimesNewRomanPSMT" w:hAnsi="TimesNewRomanPSMT"/>
+        </w:rPr>
+        <w:t xml:space="preserve"> метод </w:t>
+      </w:r>
+      <w:r>
+        <w:rPr>
+          <w:rFonts w:ascii="TimesNewRomanPSMT" w:hAnsi="TimesNewRomanPSMT"/>
+          <w:lang w:val="en-US"/>
+        </w:rPr>
+        <w:t>calculate</w:t>
+      </w:r>
+      <w:r>
+        <w:rPr>
+          <w:rFonts w:ascii="TimesNewRomanPSMT" w:hAnsi="TimesNewRomanPSMT"/>
+        </w:rPr>
+        <w:t xml:space="preserve"> </w:t>
+      </w:r>
+      <w:r>
+        <w:rPr>
+          <w:rFonts w:ascii="TimesNewRomanPSMT" w:hAnsi="TimesNewRomanPSMT"/>
+        </w:rPr>
+        <w:t xml:space="preserve">ломается, а вселенная </w:t>
+      </w:r>
+      <w:proofErr w:type="spellStart"/>
+      <w:r>
+        <w:rPr>
+          <w:rFonts w:ascii="TimesNewRomanPSMT" w:hAnsi="TimesNewRomanPSMT"/>
+        </w:rPr>
+        <w:t>схлопывается</w:t>
+      </w:r>
+      <w:proofErr w:type="spellEnd"/>
+      <w:r>
+        <w:rPr>
+          <w:rFonts w:ascii="TimesNewRomanPSMT" w:hAnsi="TimesNewRomanPSMT"/>
+        </w:rPr>
+        <w:t>;</w:t>
+      </w:r>
+    </w:p>
+    <w:p>
+      <w:pPr>
+        <w:pStyle w:val="a3"/>
+        <w:numPr>
+          <w:ilvl w:val="0"/>
+          <w:numId w:val="6"/>
+        </w:numPr>
+        <w:rPr>
+          <w:rFonts w:ascii="TimesNewRomanPSMT" w:hAnsi="TimesNewRomanPSMT"/>
+        </w:rPr>
+      </w:pPr>
+      <w:r>
+        <w:rPr>
+          <w:rFonts w:ascii="TimesNewRomanPSMT" w:hAnsi="TimesNewRomanPSMT"/>
+        </w:rPr>
+        <w:t>Ожидаемое</w:t>
+      </w:r>
+      <w:r>
+        <w:rPr>
+          <w:rFonts w:ascii="TimesNewRomanPSMT" w:hAnsi="TimesNewRomanPSMT"/>
+        </w:rPr>
+        <w:t xml:space="preserve"> поведение</w:t>
+      </w:r>
+      <w:r>
+        <w:rPr>
+          <w:rFonts w:ascii="TimesNewRomanPSMT" w:hAnsi="TimesNewRomanPSMT"/>
+        </w:rPr>
+        <w:t xml:space="preserve">: </w:t>
+      </w:r>
+      <w:r>
+        <w:rPr>
+          <w:rFonts w:ascii="TimesNewRomanPSMT" w:hAnsi="TimesNewRomanPSMT"/>
+        </w:rPr>
+        <w:t>брать первый символ по нулевому индексу</w:t>
+      </w:r>
+      <w:r>
+        <w:rPr>
+          <w:rFonts w:ascii="TimesNewRomanPSMT" w:hAnsi="TimesNewRomanPSMT"/>
+        </w:rPr>
+        <w:t>;</w:t>
+      </w:r>
+    </w:p>
+    <w:p>
+      <w:pPr>
+        <w:pStyle w:val="a3"/>
+        <w:numPr>
+          <w:ilvl w:val="0"/>
+          <w:numId w:val="6"/>
+        </w:numPr>
+        <w:rPr>
+          <w:rFonts w:ascii="TimesNewRomanPSMT" w:hAnsi="TimesNewRomanPSMT"/>
+        </w:rPr>
+      </w:pPr>
+      <w:r>
+        <w:rPr>
+          <w:rFonts w:ascii="TimesNewRomanPSMT" w:hAnsi="TimesNewRomanPSMT"/>
+        </w:rPr>
+        <w:t>Исправление</w:t>
+      </w:r>
+      <w:r>
+        <w:rPr>
+          <w:rFonts w:ascii="TimesNewRomanPSMT" w:hAnsi="TimesNewRomanPSMT"/>
+          <w:lang w:val="en-US"/>
+        </w:rPr>
+        <w:t>:</w:t>
+      </w:r>
+      <w:r>
+        <w:rPr>
+          <w:rFonts w:ascii="TimesNewRomanPSMT" w:hAnsi="TimesNewRomanPSMT"/>
+          <w:lang w:val="en-US"/>
+        </w:rPr>
+        <w:br/>
+      </w:r>
+      <w:r>
+        <w:rPr>
+          <w:rFonts w:ascii="TimesNewRomanPSMT" w:hAnsi="TimesNewRomanPSMT"/>
+        </w:rPr>
+        <w:drawing>
+          <wp:inline distT="0" distB="0" distL="0" distR="0" wp14:anchorId="265233CA" wp14:editId="3A998E2C">
+            <wp:extent cx="3086100" cy="1028700"/>
+            <wp:effectExtent l="0" t="0" r="0" b="0"/>
+            <wp:docPr id="3" name="Рисунок 3" descr="Изображение выглядит как текст&#10;&#10;Автоматически созданное описание"/>
+            <wp:cNvGraphicFramePr>
+              <a:graphicFrameLocks xmlns:a="http://schemas.openxmlformats.org/drawingml/2006/main" noChangeAspect="1"/>
+            </wp:cNvGraphicFramePr>
+            <a:graphic xmlns:a="http://schemas.openxmlformats.org/drawingml/2006/main">
+              <a:graphicData uri="http://schemas.openxmlformats.org/drawingml/2006/picture">
+                <pic:pic xmlns:pic="http://schemas.openxmlformats.org/drawingml/2006/picture">
+                  <pic:nvPicPr>
+                    <pic:cNvPr id="3" name="Рисунок 3" descr="Изображение выглядит как текст&#10;&#10;Автоматически созданное описание"/>
+                    <pic:cNvPicPr/>
+                  </pic:nvPicPr>
+                  <pic:blipFill>
+                    <a:blip r:embed="rId8"/>
+                    <a:stretch>
+                      <a:fillRect/>
+                    </a:stretch>
+                  </pic:blipFill>
+                  <pic:spPr>
+                    <a:xfrm>
+                      <a:off x="0" y="0"/>
+                      <a:ext cx="3086100" cy="1028700"/>
+                    </a:xfrm>
+                    <a:prstGeom prst="rect">
+                      <a:avLst/>
+                    </a:prstGeom>
+                  </pic:spPr>
+                </pic:pic>
+              </a:graphicData>
+            </a:graphic>
+          </wp:inline>
+        </w:drawing>
+      </w:r>
+    </w:p>
     <w:sectPr>
       <w:pgSz w:w="11900" w:h="16840"/>
       <w:pgMar w:top="1134" w:right="850" w:bottom="1134" w:left="1701" w:header="708" w:footer="708" w:gutter="0"/>
@@ -2163,6 +2607,119 @@
     </w:lvl>
   </w:abstractNum>
   <w:abstractNum w:abstractNumId="4" w15:restartNumberingAfterBreak="0">
+    <w:nsid w:val="33D65314"/>
+    <w:multiLevelType w:val="multilevel"/>
+    <w:tmpl w:val="04BE6A8A"/>
+    <w:lvl w:ilvl="0">
+      <w:start w:val="1"/>
+      <w:numFmt w:val="decimal"/>
+      <w:lvlText w:val="%1."/>
+      <w:lvlJc w:val="left"/>
+      <w:pPr>
+        <w:tabs>
+          <w:tab w:val="num" w:pos="720"/>
+        </w:tabs>
+        <w:ind w:left="720" w:hanging="360"/>
+      </w:pPr>
+    </w:lvl>
+    <w:lvl w:ilvl="1" w:tentative="1">
+      <w:start w:val="1"/>
+      <w:numFmt w:val="decimal"/>
+      <w:lvlText w:val="%2."/>
+      <w:lvlJc w:val="left"/>
+      <w:pPr>
+        <w:tabs>
+          <w:tab w:val="num" w:pos="1440"/>
+        </w:tabs>
+        <w:ind w:left="1440" w:hanging="360"/>
+      </w:pPr>
+    </w:lvl>
+    <w:lvl w:ilvl="2" w:tentative="1">
+      <w:start w:val="1"/>
+      <w:numFmt w:val="decimal"/>
+      <w:lvlText w:val="%3."/>
+      <w:lvlJc w:val="left"/>
+      <w:pPr>
+        <w:tabs>
+          <w:tab w:val="num" w:pos="2160"/>
+        </w:tabs>
+        <w:ind w:left="2160" w:hanging="360"/>
+      </w:pPr>
+    </w:lvl>
+    <w:lvl w:ilvl="3" w:tentative="1">
+      <w:start w:val="1"/>
+      <w:numFmt w:val="decimal"/>
+      <w:lvlText w:val="%4."/>
+      <w:lvlJc w:val="left"/>
+      <w:pPr>
+        <w:tabs>
+          <w:tab w:val="num" w:pos="2880"/>
+        </w:tabs>
+        <w:ind w:left="2880" w:hanging="360"/>
+      </w:pPr>
+    </w:lvl>
+    <w:lvl w:ilvl="4" w:tentative="1">
+      <w:start w:val="1"/>
+      <w:numFmt w:val="decimal"/>
+      <w:lvlText w:val="%5."/>
+      <w:lvlJc w:val="left"/>
+      <w:pPr>
+        <w:tabs>
+          <w:tab w:val="num" w:pos="3600"/>
+        </w:tabs>
+        <w:ind w:left="3600" w:hanging="360"/>
+      </w:pPr>
+    </w:lvl>
+    <w:lvl w:ilvl="5" w:tentative="1">
+      <w:start w:val="1"/>
+      <w:numFmt w:val="decimal"/>
+      <w:lvlText w:val="%6."/>
+      <w:lvlJc w:val="left"/>
+      <w:pPr>
+        <w:tabs>
+          <w:tab w:val="num" w:pos="4320"/>
+        </w:tabs>
+        <w:ind w:left="4320" w:hanging="360"/>
+      </w:pPr>
+    </w:lvl>
+    <w:lvl w:ilvl="6" w:tentative="1">
+      <w:start w:val="1"/>
+      <w:numFmt w:val="decimal"/>
+      <w:lvlText w:val="%7."/>
+      <w:lvlJc w:val="left"/>
+      <w:pPr>
+        <w:tabs>
+          <w:tab w:val="num" w:pos="5040"/>
+        </w:tabs>
+        <w:ind w:left="5040" w:hanging="360"/>
+      </w:pPr>
+    </w:lvl>
+    <w:lvl w:ilvl="7" w:tentative="1">
+      <w:start w:val="1"/>
+      <w:numFmt w:val="decimal"/>
+      <w:lvlText w:val="%8."/>
+      <w:lvlJc w:val="left"/>
+      <w:pPr>
+        <w:tabs>
+          <w:tab w:val="num" w:pos="5760"/>
+        </w:tabs>
+        <w:ind w:left="5760" w:hanging="360"/>
+      </w:pPr>
+    </w:lvl>
+    <w:lvl w:ilvl="8" w:tentative="1">
+      <w:start w:val="1"/>
+      <w:numFmt w:val="decimal"/>
+      <w:lvlText w:val="%9."/>
+      <w:lvlJc w:val="left"/>
+      <w:pPr>
+        <w:tabs>
+          <w:tab w:val="num" w:pos="6480"/>
+        </w:tabs>
+        <w:ind w:left="6480" w:hanging="360"/>
+      </w:pPr>
+    </w:lvl>
+  </w:abstractNum>
+  <w:abstractNum w:abstractNumId="5" w15:restartNumberingAfterBreak="0">
     <w:nsid w:val="59E20BB5"/>
     <w:multiLevelType w:val="multilevel"/>
     <w:tmpl w:val="04BE6A8A"/>
@@ -2288,6 +2845,9 @@
     <w:abstractNumId w:val="1"/>
   </w:num>
   <w:num w:numId="5">
+    <w:abstractNumId w:val="5"/>
+  </w:num>
+  <w:num w:numId="6">
     <w:abstractNumId w:val="4"/>
   </w:num>
 </w:numbering>

</xml_diff>